<commit_message>
Upload The Last Version of Word file!
</commit_message>
<xml_diff>
--- a/Word Exercise/Ready-To-Be-Submited.docx
+++ b/Word Exercise/Ready-To-Be-Submited.docx
@@ -828,8 +828,14 @@
         <w:p>
           <w:pPr>
             <w:pStyle w:val="TOCHeading"/>
+            <w:rPr>
+              <w:rFonts w:cs="Times New Roman"/>
+            </w:rPr>
           </w:pPr>
           <w:r>
+            <w:rPr>
+              <w:rFonts w:cs="Times New Roman"/>
+            </w:rPr>
             <w:t>Contents</w:t>
           </w:r>
         </w:p>
@@ -839,10 +845,11 @@
             <w:tabs>
               <w:tab w:val="right" w:leader="dot" w:pos="9074"/>
             </w:tabs>
-            <w:spacing w:line="360" w:lineRule="auto"/>
             <w:rPr>
               <w:rFonts w:ascii="Times New Roman" w:hAnsi="Times New Roman" w:cs="Times New Roman"/>
               <w:noProof/>
+              <w:kern w:val="2"/>
+              <w14:ligatures w14:val="standardContextual"/>
             </w:rPr>
           </w:pPr>
           <w:r>
@@ -863,7 +870,7 @@
             </w:rPr>
             <w:fldChar w:fldCharType="separate"/>
           </w:r>
-          <w:hyperlink w:anchor="_Toc154959771" w:history="1">
+          <w:hyperlink w:anchor="_Toc155110336" w:history="1">
             <w:r>
               <w:rPr>
                 <w:rStyle w:val="Hyperlink"/>
@@ -894,7 +901,7 @@
                 <w:noProof/>
                 <w:webHidden/>
               </w:rPr>
-              <w:instrText xml:space="preserve"> PAGEREF _Toc154959771 \h </w:instrText>
+              <w:instrText xml:space="preserve"> PAGEREF _Toc155110336 \h </w:instrText>
             </w:r>
             <w:r>
               <w:rPr>
@@ -935,20 +942,21 @@
             <w:tabs>
               <w:tab w:val="right" w:leader="dot" w:pos="9074"/>
             </w:tabs>
-            <w:spacing w:line="360" w:lineRule="auto"/>
             <w:rPr>
               <w:rFonts w:ascii="Times New Roman" w:hAnsi="Times New Roman" w:cs="Times New Roman"/>
               <w:noProof/>
+              <w:kern w:val="2"/>
+              <w14:ligatures w14:val="standardContextual"/>
             </w:rPr>
           </w:pPr>
-          <w:hyperlink w:anchor="_Toc154959772" w:history="1">
+          <w:hyperlink w:anchor="_Toc155110337" w:history="1">
             <w:r>
               <w:rPr>
                 <w:rStyle w:val="Hyperlink"/>
                 <w:rFonts w:ascii="Times New Roman" w:hAnsi="Times New Roman" w:cs="Times New Roman"/>
                 <w:noProof/>
               </w:rPr>
-              <w:t>2. Historical Evolution Of ICT</w:t>
+              <w:t>2. Historical Evolution Of  ICT</w:t>
             </w:r>
             <w:r>
               <w:rPr>
@@ -972,7 +980,7 @@
                 <w:noProof/>
                 <w:webHidden/>
               </w:rPr>
-              <w:instrText xml:space="preserve"> PAGEREF _Toc154959772 \h </w:instrText>
+              <w:instrText xml:space="preserve"> PAGEREF _Toc155110337 \h </w:instrText>
             </w:r>
             <w:r>
               <w:rPr>
@@ -1013,20 +1021,21 @@
             <w:tabs>
               <w:tab w:val="right" w:leader="dot" w:pos="9074"/>
             </w:tabs>
-            <w:spacing w:line="360" w:lineRule="auto"/>
             <w:rPr>
               <w:rFonts w:ascii="Times New Roman" w:hAnsi="Times New Roman" w:cs="Times New Roman"/>
               <w:noProof/>
+              <w:kern w:val="2"/>
+              <w14:ligatures w14:val="standardContextual"/>
             </w:rPr>
           </w:pPr>
-          <w:hyperlink w:anchor="_Toc154959773" w:history="1">
+          <w:hyperlink w:anchor="_Toc155110338" w:history="1">
             <w:r>
               <w:rPr>
                 <w:rStyle w:val="Hyperlink"/>
                 <w:rFonts w:ascii="Times New Roman" w:hAnsi="Times New Roman" w:cs="Times New Roman"/>
                 <w:noProof/>
               </w:rPr>
-              <w:t>3. Core Components Of ICT</w:t>
+              <w:t>3. Core Components Of  ICT</w:t>
             </w:r>
             <w:r>
               <w:rPr>
@@ -1050,7 +1059,7 @@
                 <w:noProof/>
                 <w:webHidden/>
               </w:rPr>
-              <w:instrText xml:space="preserve"> PAGEREF _Toc154959773 \h </w:instrText>
+              <w:instrText xml:space="preserve"> PAGEREF _Toc155110338 \h </w:instrText>
             </w:r>
             <w:r>
               <w:rPr>
@@ -1087,32 +1096,25 @@
         </w:p>
         <w:p>
           <w:pPr>
-            <w:pStyle w:val="TOC1"/>
+            <w:pStyle w:val="TOC2"/>
             <w:tabs>
               <w:tab w:val="right" w:leader="dot" w:pos="9074"/>
             </w:tabs>
-            <w:spacing w:line="360" w:lineRule="auto"/>
             <w:rPr>
               <w:rFonts w:ascii="Times New Roman" w:hAnsi="Times New Roman" w:cs="Times New Roman"/>
               <w:noProof/>
+              <w:kern w:val="2"/>
+              <w14:ligatures w14:val="standardContextual"/>
             </w:rPr>
           </w:pPr>
-          <w:hyperlink w:anchor="_Toc154959774" w:history="1">
+          <w:hyperlink w:anchor="_Toc155110339" w:history="1">
             <w:r>
               <w:rPr>
                 <w:rStyle w:val="Hyperlink"/>
                 <w:rFonts w:ascii="Times New Roman" w:hAnsi="Times New Roman" w:cs="Times New Roman"/>
                 <w:noProof/>
               </w:rPr>
-              <w:t xml:space="preserve">4. </w:t>
-            </w:r>
-            <w:r>
-              <w:rPr>
-                <w:rStyle w:val="Hyperlink"/>
-                <w:rFonts w:ascii="Times New Roman" w:eastAsiaTheme="majorEastAsia" w:hAnsi="Times New Roman" w:cs="Times New Roman"/>
-                <w:noProof/>
-              </w:rPr>
-              <w:t>Emerging Trends In ICT (Artificial Intelligence And Machine Learning)</w:t>
+              <w:t>4.1. Overview Of AI And Ml Technology</w:t>
             </w:r>
             <w:r>
               <w:rPr>
@@ -1136,7 +1138,7 @@
                 <w:noProof/>
                 <w:webHidden/>
               </w:rPr>
-              <w:instrText xml:space="preserve"> PAGEREF _Toc154959774 \h </w:instrText>
+              <w:instrText xml:space="preserve"> PAGEREF _Toc155110339 \h </w:instrText>
             </w:r>
             <w:r>
               <w:rPr>
@@ -1177,91 +1179,14 @@
             <w:tabs>
               <w:tab w:val="right" w:leader="dot" w:pos="9074"/>
             </w:tabs>
-            <w:spacing w:line="360" w:lineRule="auto"/>
             <w:rPr>
               <w:rFonts w:ascii="Times New Roman" w:hAnsi="Times New Roman" w:cs="Times New Roman"/>
               <w:noProof/>
+              <w:kern w:val="2"/>
+              <w14:ligatures w14:val="standardContextual"/>
             </w:rPr>
           </w:pPr>
-          <w:hyperlink w:anchor="_Toc154959775" w:history="1">
-            <w:r>
-              <w:rPr>
-                <w:rStyle w:val="Hyperlink"/>
-                <w:rFonts w:ascii="Times New Roman" w:hAnsi="Times New Roman" w:cs="Times New Roman"/>
-                <w:noProof/>
-              </w:rPr>
-              <w:t>4.1. Overview Of AI And Ml Technology</w:t>
-            </w:r>
-            <w:r>
-              <w:rPr>
-                <w:rFonts w:ascii="Times New Roman" w:hAnsi="Times New Roman" w:cs="Times New Roman"/>
-                <w:noProof/>
-                <w:webHidden/>
-              </w:rPr>
-              <w:tab/>
-            </w:r>
-            <w:r>
-              <w:rPr>
-                <w:rFonts w:ascii="Times New Roman" w:hAnsi="Times New Roman" w:cs="Times New Roman"/>
-                <w:noProof/>
-                <w:webHidden/>
-              </w:rPr>
-              <w:fldChar w:fldCharType="begin"/>
-            </w:r>
-            <w:r>
-              <w:rPr>
-                <w:rFonts w:ascii="Times New Roman" w:hAnsi="Times New Roman" w:cs="Times New Roman"/>
-                <w:noProof/>
-                <w:webHidden/>
-              </w:rPr>
-              <w:instrText xml:space="preserve"> PAGEREF _Toc154959775 \h </w:instrText>
-            </w:r>
-            <w:r>
-              <w:rPr>
-                <w:rFonts w:ascii="Times New Roman" w:hAnsi="Times New Roman" w:cs="Times New Roman"/>
-                <w:noProof/>
-                <w:webHidden/>
-              </w:rPr>
-            </w:r>
-            <w:r>
-              <w:rPr>
-                <w:rFonts w:ascii="Times New Roman" w:hAnsi="Times New Roman" w:cs="Times New Roman"/>
-                <w:noProof/>
-                <w:webHidden/>
-              </w:rPr>
-              <w:fldChar w:fldCharType="separate"/>
-            </w:r>
-            <w:r>
-              <w:rPr>
-                <w:rFonts w:ascii="Times New Roman" w:hAnsi="Times New Roman" w:cs="Times New Roman"/>
-                <w:noProof/>
-                <w:webHidden/>
-              </w:rPr>
-              <w:t>5</w:t>
-            </w:r>
-            <w:r>
-              <w:rPr>
-                <w:rFonts w:ascii="Times New Roman" w:hAnsi="Times New Roman" w:cs="Times New Roman"/>
-                <w:noProof/>
-                <w:webHidden/>
-              </w:rPr>
-              <w:fldChar w:fldCharType="end"/>
-            </w:r>
-          </w:hyperlink>
-        </w:p>
-        <w:p>
-          <w:pPr>
-            <w:pStyle w:val="TOC2"/>
-            <w:tabs>
-              <w:tab w:val="right" w:leader="dot" w:pos="9074"/>
-            </w:tabs>
-            <w:spacing w:line="360" w:lineRule="auto"/>
-            <w:rPr>
-              <w:rFonts w:ascii="Times New Roman" w:hAnsi="Times New Roman" w:cs="Times New Roman"/>
-              <w:noProof/>
-            </w:rPr>
-          </w:pPr>
-          <w:hyperlink w:anchor="_Toc154959776" w:history="1">
+          <w:hyperlink w:anchor="_Toc155110340" w:history="1">
             <w:r>
               <w:rPr>
                 <w:rStyle w:val="Hyperlink"/>
@@ -1292,7 +1217,7 @@
                 <w:noProof/>
                 <w:webHidden/>
               </w:rPr>
-              <w:instrText xml:space="preserve"> PAGEREF _Toc154959776 \h </w:instrText>
+              <w:instrText xml:space="preserve"> PAGEREF _Toc155110340 \h </w:instrText>
             </w:r>
             <w:r>
               <w:rPr>
@@ -1333,13 +1258,14 @@
             <w:tabs>
               <w:tab w:val="right" w:leader="dot" w:pos="9074"/>
             </w:tabs>
-            <w:spacing w:line="360" w:lineRule="auto"/>
             <w:rPr>
               <w:rFonts w:ascii="Times New Roman" w:hAnsi="Times New Roman" w:cs="Times New Roman"/>
               <w:noProof/>
+              <w:kern w:val="2"/>
+              <w14:ligatures w14:val="standardContextual"/>
             </w:rPr>
           </w:pPr>
-          <w:hyperlink w:anchor="_Toc154959777" w:history="1">
+          <w:hyperlink w:anchor="_Toc155110341" w:history="1">
             <w:r>
               <w:rPr>
                 <w:rStyle w:val="Hyperlink"/>
@@ -1370,7 +1296,7 @@
                 <w:noProof/>
                 <w:webHidden/>
               </w:rPr>
-              <w:instrText xml:space="preserve"> PAGEREF _Toc154959777 \h </w:instrText>
+              <w:instrText xml:space="preserve"> PAGEREF _Toc155110341 \h </w:instrText>
             </w:r>
             <w:r>
               <w:rPr>
@@ -1411,13 +1337,14 @@
             <w:tabs>
               <w:tab w:val="right" w:leader="dot" w:pos="9074"/>
             </w:tabs>
-            <w:spacing w:line="360" w:lineRule="auto"/>
             <w:rPr>
               <w:rFonts w:ascii="Times New Roman" w:hAnsi="Times New Roman" w:cs="Times New Roman"/>
               <w:noProof/>
+              <w:kern w:val="2"/>
+              <w14:ligatures w14:val="standardContextual"/>
             </w:rPr>
           </w:pPr>
-          <w:hyperlink w:anchor="_Toc154959778" w:history="1">
+          <w:hyperlink w:anchor="_Toc155110342" w:history="1">
             <w:r>
               <w:rPr>
                 <w:rStyle w:val="Hyperlink"/>
@@ -1449,7 +1376,7 @@
                 <w:noProof/>
                 <w:webHidden/>
               </w:rPr>
-              <w:instrText xml:space="preserve"> PAGEREF _Toc154959778 \h </w:instrText>
+              <w:instrText xml:space="preserve"> PAGEREF _Toc155110342 \h </w:instrText>
             </w:r>
             <w:r>
               <w:rPr>
@@ -1490,13 +1417,14 @@
             <w:tabs>
               <w:tab w:val="right" w:leader="dot" w:pos="9074"/>
             </w:tabs>
-            <w:spacing w:line="360" w:lineRule="auto"/>
             <w:rPr>
               <w:rFonts w:ascii="Times New Roman" w:hAnsi="Times New Roman" w:cs="Times New Roman"/>
               <w:noProof/>
+              <w:kern w:val="2"/>
+              <w14:ligatures w14:val="standardContextual"/>
             </w:rPr>
           </w:pPr>
-          <w:hyperlink w:anchor="_Toc154959779" w:history="1">
+          <w:hyperlink w:anchor="_Toc155110343" w:history="1">
             <w:r>
               <w:rPr>
                 <w:rStyle w:val="Hyperlink"/>
@@ -1528,7 +1456,7 @@
                 <w:noProof/>
                 <w:webHidden/>
               </w:rPr>
-              <w:instrText xml:space="preserve"> PAGEREF _Toc154959779 \h </w:instrText>
+              <w:instrText xml:space="preserve"> PAGEREF _Toc155110343 \h </w:instrText>
             </w:r>
             <w:r>
               <w:rPr>
@@ -1569,13 +1497,14 @@
             <w:tabs>
               <w:tab w:val="right" w:leader="dot" w:pos="9074"/>
             </w:tabs>
-            <w:spacing w:line="360" w:lineRule="auto"/>
             <w:rPr>
               <w:rFonts w:ascii="Times New Roman" w:hAnsi="Times New Roman" w:cs="Times New Roman"/>
               <w:noProof/>
+              <w:kern w:val="2"/>
+              <w14:ligatures w14:val="standardContextual"/>
             </w:rPr>
           </w:pPr>
-          <w:hyperlink w:anchor="_Toc154959780" w:history="1">
+          <w:hyperlink w:anchor="_Toc155110344" w:history="1">
             <w:r>
               <w:rPr>
                 <w:rStyle w:val="Hyperlink"/>
@@ -1606,7 +1535,7 @@
                 <w:noProof/>
                 <w:webHidden/>
               </w:rPr>
-              <w:instrText xml:space="preserve"> PAGEREF _Toc154959780 \h </w:instrText>
+              <w:instrText xml:space="preserve"> PAGEREF _Toc155110344 \h </w:instrText>
             </w:r>
             <w:r>
               <w:rPr>
@@ -1647,13 +1576,14 @@
             <w:tabs>
               <w:tab w:val="right" w:leader="dot" w:pos="9074"/>
             </w:tabs>
-            <w:spacing w:line="360" w:lineRule="auto"/>
             <w:rPr>
               <w:rFonts w:ascii="Times New Roman" w:hAnsi="Times New Roman" w:cs="Times New Roman"/>
               <w:noProof/>
+              <w:kern w:val="2"/>
+              <w14:ligatures w14:val="standardContextual"/>
             </w:rPr>
           </w:pPr>
-          <w:hyperlink w:anchor="_Toc154959781" w:history="1">
+          <w:hyperlink w:anchor="_Toc155110345" w:history="1">
             <w:r>
               <w:rPr>
                 <w:rStyle w:val="Hyperlink"/>
@@ -1684,7 +1614,7 @@
                 <w:noProof/>
                 <w:webHidden/>
               </w:rPr>
-              <w:instrText xml:space="preserve"> PAGEREF _Toc154959781 \h </w:instrText>
+              <w:instrText xml:space="preserve"> PAGEREF _Toc155110345 \h </w:instrText>
             </w:r>
             <w:r>
               <w:rPr>
@@ -1725,13 +1655,14 @@
             <w:tabs>
               <w:tab w:val="right" w:leader="dot" w:pos="9074"/>
             </w:tabs>
-            <w:spacing w:line="360" w:lineRule="auto"/>
             <w:rPr>
               <w:rFonts w:ascii="Times New Roman" w:hAnsi="Times New Roman" w:cs="Times New Roman"/>
               <w:noProof/>
+              <w:kern w:val="2"/>
+              <w14:ligatures w14:val="standardContextual"/>
             </w:rPr>
           </w:pPr>
-          <w:hyperlink w:anchor="_Toc154959782" w:history="1">
+          <w:hyperlink w:anchor="_Toc155110346" w:history="1">
             <w:r>
               <w:rPr>
                 <w:rStyle w:val="Hyperlink"/>
@@ -1762,7 +1693,7 @@
                 <w:noProof/>
                 <w:webHidden/>
               </w:rPr>
-              <w:instrText xml:space="preserve"> PAGEREF _Toc154959782 \h </w:instrText>
+              <w:instrText xml:space="preserve"> PAGEREF _Toc155110346 \h </w:instrText>
             </w:r>
             <w:r>
               <w:rPr>
@@ -1803,22 +1734,21 @@
             <w:tabs>
               <w:tab w:val="right" w:leader="dot" w:pos="9074"/>
             </w:tabs>
-            <w:spacing w:line="360" w:lineRule="auto"/>
             <w:rPr>
               <w:rFonts w:ascii="Times New Roman" w:hAnsi="Times New Roman" w:cs="Times New Roman"/>
               <w:noProof/>
-              <w:sz w:val="24"/>
-              <w:szCs w:val="24"/>
+              <w:kern w:val="2"/>
+              <w14:ligatures w14:val="standardContextual"/>
             </w:rPr>
           </w:pPr>
-          <w:hyperlink w:anchor="_Toc154959783" w:history="1">
+          <w:hyperlink w:anchor="_Toc155110347" w:history="1">
             <w:r>
               <w:rPr>
                 <w:rStyle w:val="Hyperlink"/>
                 <w:rFonts w:ascii="Times New Roman" w:hAnsi="Times New Roman" w:cs="Times New Roman"/>
                 <w:noProof/>
               </w:rPr>
-              <w:t>6.5. Google Services And Tools</w:t>
+              <w:t>6.5. Google Services and Tools</w:t>
             </w:r>
             <w:r>
               <w:rPr>
@@ -1842,7 +1772,7 @@
                 <w:noProof/>
                 <w:webHidden/>
               </w:rPr>
-              <w:instrText xml:space="preserve"> PAGEREF _Toc154959783 \h </w:instrText>
+              <w:instrText xml:space="preserve"> PAGEREF _Toc155110347 \h </w:instrText>
             </w:r>
             <w:r>
               <w:rPr>
@@ -1883,13 +1813,85 @@
             <w:tabs>
               <w:tab w:val="right" w:leader="dot" w:pos="9074"/>
             </w:tabs>
-            <w:spacing w:line="360" w:lineRule="auto"/>
             <w:rPr>
               <w:rFonts w:ascii="Times New Roman" w:hAnsi="Times New Roman" w:cs="Times New Roman"/>
               <w:noProof/>
+              <w:kern w:val="2"/>
+              <w14:ligatures w14:val="standardContextual"/>
             </w:rPr>
           </w:pPr>
-          <w:hyperlink w:anchor="_Toc154959784" w:history="1">
+          <w:hyperlink w:anchor="_Toc155110348" w:history="1">
+            <w:r>
+              <w:rPr>
+                <w:rFonts w:ascii="Times New Roman" w:hAnsi="Times New Roman" w:cs="Times New Roman"/>
+                <w:noProof/>
+                <w:webHidden/>
+              </w:rPr>
+              <w:tab/>
+            </w:r>
+            <w:r>
+              <w:rPr>
+                <w:rFonts w:ascii="Times New Roman" w:hAnsi="Times New Roman" w:cs="Times New Roman"/>
+                <w:noProof/>
+                <w:webHidden/>
+              </w:rPr>
+              <w:fldChar w:fldCharType="begin"/>
+            </w:r>
+            <w:r>
+              <w:rPr>
+                <w:rFonts w:ascii="Times New Roman" w:hAnsi="Times New Roman" w:cs="Times New Roman"/>
+                <w:noProof/>
+                <w:webHidden/>
+              </w:rPr>
+              <w:instrText xml:space="preserve"> PAGEREF _Toc155110348 \h </w:instrText>
+            </w:r>
+            <w:r>
+              <w:rPr>
+                <w:rFonts w:ascii="Times New Roman" w:hAnsi="Times New Roman" w:cs="Times New Roman"/>
+                <w:noProof/>
+                <w:webHidden/>
+              </w:rPr>
+            </w:r>
+            <w:r>
+              <w:rPr>
+                <w:rFonts w:ascii="Times New Roman" w:hAnsi="Times New Roman" w:cs="Times New Roman"/>
+                <w:noProof/>
+                <w:webHidden/>
+              </w:rPr>
+              <w:fldChar w:fldCharType="separate"/>
+            </w:r>
+            <w:r>
+              <w:rPr>
+                <w:rFonts w:ascii="Times New Roman" w:hAnsi="Times New Roman" w:cs="Times New Roman"/>
+                <w:noProof/>
+                <w:webHidden/>
+              </w:rPr>
+              <w:t>8</w:t>
+            </w:r>
+            <w:r>
+              <w:rPr>
+                <w:rFonts w:ascii="Times New Roman" w:hAnsi="Times New Roman" w:cs="Times New Roman"/>
+                <w:noProof/>
+                <w:webHidden/>
+              </w:rPr>
+              <w:fldChar w:fldCharType="end"/>
+            </w:r>
+          </w:hyperlink>
+        </w:p>
+        <w:p>
+          <w:pPr>
+            <w:pStyle w:val="TOC2"/>
+            <w:tabs>
+              <w:tab w:val="right" w:leader="dot" w:pos="9074"/>
+            </w:tabs>
+            <w:rPr>
+              <w:rFonts w:ascii="Times New Roman" w:hAnsi="Times New Roman" w:cs="Times New Roman"/>
+              <w:noProof/>
+              <w:kern w:val="2"/>
+              <w14:ligatures w14:val="standardContextual"/>
+            </w:rPr>
+          </w:pPr>
+          <w:hyperlink w:anchor="_Toc155110349" w:history="1">
             <w:r>
               <w:rPr>
                 <w:rStyle w:val="Hyperlink"/>
@@ -1920,7 +1922,7 @@
                 <w:noProof/>
                 <w:webHidden/>
               </w:rPr>
-              <w:instrText xml:space="preserve"> PAGEREF _Toc154959784 \h </w:instrText>
+              <w:instrText xml:space="preserve"> PAGEREF _Toc155110349 \h </w:instrText>
             </w:r>
             <w:r>
               <w:rPr>
@@ -1961,20 +1963,21 @@
             <w:tabs>
               <w:tab w:val="right" w:leader="dot" w:pos="9074"/>
             </w:tabs>
-            <w:spacing w:line="360" w:lineRule="auto"/>
             <w:rPr>
               <w:rFonts w:ascii="Times New Roman" w:hAnsi="Times New Roman" w:cs="Times New Roman"/>
               <w:noProof/>
+              <w:kern w:val="2"/>
+              <w14:ligatures w14:val="standardContextual"/>
             </w:rPr>
           </w:pPr>
-          <w:hyperlink w:anchor="_Toc154959785" w:history="1">
+          <w:hyperlink w:anchor="_Toc155110350" w:history="1">
             <w:r>
               <w:rPr>
                 <w:rStyle w:val="Hyperlink"/>
                 <w:rFonts w:ascii="Times New Roman" w:hAnsi="Times New Roman" w:cs="Times New Roman"/>
                 <w:noProof/>
               </w:rPr>
-              <w:t>7. Case Study: A Look At How Tesla Utilizes Ict For Success</w:t>
+              <w:t>7. Case Study: A Look at How Tesla Utilizes ICT For Success</w:t>
             </w:r>
             <w:r>
               <w:rPr>
@@ -1998,7 +2001,7 @@
                 <w:noProof/>
                 <w:webHidden/>
               </w:rPr>
-              <w:instrText xml:space="preserve"> PAGEREF _Toc154959785 \h </w:instrText>
+              <w:instrText xml:space="preserve"> PAGEREF _Toc155110350 \h </w:instrText>
             </w:r>
             <w:r>
               <w:rPr>
@@ -2039,13 +2042,14 @@
             <w:tabs>
               <w:tab w:val="right" w:leader="dot" w:pos="9074"/>
             </w:tabs>
-            <w:spacing w:line="360" w:lineRule="auto"/>
             <w:rPr>
               <w:rFonts w:ascii="Times New Roman" w:hAnsi="Times New Roman" w:cs="Times New Roman"/>
               <w:noProof/>
+              <w:kern w:val="2"/>
+              <w14:ligatures w14:val="standardContextual"/>
             </w:rPr>
           </w:pPr>
-          <w:hyperlink w:anchor="_Toc154959786" w:history="1">
+          <w:hyperlink w:anchor="_Toc155110351" w:history="1">
             <w:r>
               <w:rPr>
                 <w:rStyle w:val="Hyperlink"/>
@@ -2076,7 +2080,7 @@
                 <w:noProof/>
                 <w:webHidden/>
               </w:rPr>
-              <w:instrText xml:space="preserve"> PAGEREF _Toc154959786 \h </w:instrText>
+              <w:instrText xml:space="preserve"> PAGEREF _Toc155110351 \h </w:instrText>
             </w:r>
             <w:r>
               <w:rPr>
@@ -2113,6 +2117,164 @@
         </w:p>
         <w:p>
           <w:pPr>
+            <w:pStyle w:val="TOC1"/>
+            <w:tabs>
+              <w:tab w:val="right" w:leader="dot" w:pos="9074"/>
+            </w:tabs>
+            <w:rPr>
+              <w:rFonts w:ascii="Times New Roman" w:hAnsi="Times New Roman" w:cs="Times New Roman"/>
+              <w:noProof/>
+              <w:kern w:val="2"/>
+              <w14:ligatures w14:val="standardContextual"/>
+            </w:rPr>
+          </w:pPr>
+          <w:hyperlink w:anchor="_Toc155110352" w:history="1">
+            <w:r>
+              <w:rPr>
+                <w:rStyle w:val="Hyperlink"/>
+                <w:rFonts w:ascii="Times New Roman" w:hAnsi="Times New Roman" w:cs="Times New Roman"/>
+                <w:noProof/>
+              </w:rPr>
+              <w:t>9. Limitations:</w:t>
+            </w:r>
+            <w:r>
+              <w:rPr>
+                <w:rFonts w:ascii="Times New Roman" w:hAnsi="Times New Roman" w:cs="Times New Roman"/>
+                <w:noProof/>
+                <w:webHidden/>
+              </w:rPr>
+              <w:tab/>
+            </w:r>
+            <w:r>
+              <w:rPr>
+                <w:rFonts w:ascii="Times New Roman" w:hAnsi="Times New Roman" w:cs="Times New Roman"/>
+                <w:noProof/>
+                <w:webHidden/>
+              </w:rPr>
+              <w:fldChar w:fldCharType="begin"/>
+            </w:r>
+            <w:r>
+              <w:rPr>
+                <w:rFonts w:ascii="Times New Roman" w:hAnsi="Times New Roman" w:cs="Times New Roman"/>
+                <w:noProof/>
+                <w:webHidden/>
+              </w:rPr>
+              <w:instrText xml:space="preserve"> PAGEREF _Toc155110352 \h </w:instrText>
+            </w:r>
+            <w:r>
+              <w:rPr>
+                <w:rFonts w:ascii="Times New Roman" w:hAnsi="Times New Roman" w:cs="Times New Roman"/>
+                <w:noProof/>
+                <w:webHidden/>
+              </w:rPr>
+            </w:r>
+            <w:r>
+              <w:rPr>
+                <w:rFonts w:ascii="Times New Roman" w:hAnsi="Times New Roman" w:cs="Times New Roman"/>
+                <w:noProof/>
+                <w:webHidden/>
+              </w:rPr>
+              <w:fldChar w:fldCharType="separate"/>
+            </w:r>
+            <w:r>
+              <w:rPr>
+                <w:rFonts w:ascii="Times New Roman" w:hAnsi="Times New Roman" w:cs="Times New Roman"/>
+                <w:noProof/>
+                <w:webHidden/>
+              </w:rPr>
+              <w:t>11</w:t>
+            </w:r>
+            <w:r>
+              <w:rPr>
+                <w:rFonts w:ascii="Times New Roman" w:hAnsi="Times New Roman" w:cs="Times New Roman"/>
+                <w:noProof/>
+                <w:webHidden/>
+              </w:rPr>
+              <w:fldChar w:fldCharType="end"/>
+            </w:r>
+          </w:hyperlink>
+        </w:p>
+        <w:p>
+          <w:pPr>
+            <w:pStyle w:val="TOC1"/>
+            <w:tabs>
+              <w:tab w:val="right" w:leader="dot" w:pos="9074"/>
+            </w:tabs>
+            <w:rPr>
+              <w:rFonts w:ascii="Times New Roman" w:hAnsi="Times New Roman" w:cs="Times New Roman"/>
+              <w:noProof/>
+              <w:kern w:val="2"/>
+              <w14:ligatures w14:val="standardContextual"/>
+            </w:rPr>
+          </w:pPr>
+          <w:hyperlink w:anchor="_Toc155110353" w:history="1">
+            <w:r>
+              <w:rPr>
+                <w:rStyle w:val="Hyperlink"/>
+                <w:rFonts w:ascii="Times New Roman" w:hAnsi="Times New Roman" w:cs="Times New Roman"/>
+                <w:noProof/>
+              </w:rPr>
+              <w:t>10. Recommendations for Further Research:</w:t>
+            </w:r>
+            <w:r>
+              <w:rPr>
+                <w:rFonts w:ascii="Times New Roman" w:hAnsi="Times New Roman" w:cs="Times New Roman"/>
+                <w:noProof/>
+                <w:webHidden/>
+              </w:rPr>
+              <w:tab/>
+            </w:r>
+            <w:r>
+              <w:rPr>
+                <w:rFonts w:ascii="Times New Roman" w:hAnsi="Times New Roman" w:cs="Times New Roman"/>
+                <w:noProof/>
+                <w:webHidden/>
+              </w:rPr>
+              <w:fldChar w:fldCharType="begin"/>
+            </w:r>
+            <w:r>
+              <w:rPr>
+                <w:rFonts w:ascii="Times New Roman" w:hAnsi="Times New Roman" w:cs="Times New Roman"/>
+                <w:noProof/>
+                <w:webHidden/>
+              </w:rPr>
+              <w:instrText xml:space="preserve"> PAGEREF _Toc155110353 \h </w:instrText>
+            </w:r>
+            <w:r>
+              <w:rPr>
+                <w:rFonts w:ascii="Times New Roman" w:hAnsi="Times New Roman" w:cs="Times New Roman"/>
+                <w:noProof/>
+                <w:webHidden/>
+              </w:rPr>
+            </w:r>
+            <w:r>
+              <w:rPr>
+                <w:rFonts w:ascii="Times New Roman" w:hAnsi="Times New Roman" w:cs="Times New Roman"/>
+                <w:noProof/>
+                <w:webHidden/>
+              </w:rPr>
+              <w:fldChar w:fldCharType="separate"/>
+            </w:r>
+            <w:r>
+              <w:rPr>
+                <w:rFonts w:ascii="Times New Roman" w:hAnsi="Times New Roman" w:cs="Times New Roman"/>
+                <w:noProof/>
+                <w:webHidden/>
+              </w:rPr>
+              <w:t>11</w:t>
+            </w:r>
+            <w:r>
+              <w:rPr>
+                <w:rFonts w:ascii="Times New Roman" w:hAnsi="Times New Roman" w:cs="Times New Roman"/>
+                <w:noProof/>
+                <w:webHidden/>
+              </w:rPr>
+              <w:fldChar w:fldCharType="end"/>
+            </w:r>
+          </w:hyperlink>
+        </w:p>
+        <w:p>
+          <w:pPr>
             <w:spacing w:line="360" w:lineRule="auto"/>
           </w:pPr>
           <w:r>
@@ -2208,7 +2370,7 @@
       <w:bookmarkStart w:id="1" w:name="_Toc154920648"/>
       <w:bookmarkStart w:id="2" w:name="_Toc154921694"/>
       <w:bookmarkStart w:id="3" w:name="_Toc154954395"/>
-      <w:bookmarkStart w:id="4" w:name="_Toc154959771"/>
+      <w:bookmarkStart w:id="4" w:name="_Toc155110336"/>
       <w:r>
         <w:rPr>
           <w:caps w:val="0"/>
@@ -2393,7 +2555,7 @@
       <w:bookmarkStart w:id="5" w:name="_Toc154920649"/>
       <w:bookmarkStart w:id="6" w:name="_Toc154921695"/>
       <w:bookmarkStart w:id="7" w:name="_Toc154954396"/>
-      <w:bookmarkStart w:id="8" w:name="_Toc154959772"/>
+      <w:bookmarkStart w:id="8" w:name="_Toc155110337"/>
       <w:r>
         <w:rPr>
           <w:caps w:val="0"/>
@@ -5192,7 +5354,7 @@
       <w:bookmarkStart w:id="9" w:name="_Toc154920650"/>
       <w:bookmarkStart w:id="10" w:name="_Toc154921696"/>
       <w:bookmarkStart w:id="11" w:name="_Toc154954397"/>
-      <w:bookmarkStart w:id="12" w:name="_Toc154959773"/>
+      <w:bookmarkStart w:id="12" w:name="_Toc155110338"/>
       <w:r>
         <w:rPr>
           <w:caps w:val="0"/>
@@ -5386,7 +5548,6 @@
       <w:bookmarkStart w:id="13" w:name="_Toc154920651"/>
       <w:bookmarkStart w:id="14" w:name="_Toc154921697"/>
       <w:bookmarkStart w:id="15" w:name="_Toc154954398"/>
-      <w:bookmarkStart w:id="16" w:name="_Toc154959774"/>
     </w:p>
     <w:p>
       <w:pPr>
@@ -5466,7 +5627,6 @@
       <w:bookmarkEnd w:id="13"/>
       <w:bookmarkEnd w:id="14"/>
       <w:bookmarkEnd w:id="15"/>
-      <w:bookmarkEnd w:id="16"/>
     </w:p>
     <w:p>
       <w:pPr>
@@ -5477,8 +5637,8 @@
           <w:u w:val="single"/>
         </w:rPr>
       </w:pPr>
-      <w:bookmarkStart w:id="17" w:name="_Toc154954399"/>
-      <w:bookmarkStart w:id="18" w:name="_Toc154959775"/>
+      <w:bookmarkStart w:id="16" w:name="_Toc154954399"/>
+      <w:bookmarkStart w:id="17" w:name="_Toc155110339"/>
       <w:r>
         <w:rPr>
           <w:caps w:val="0"/>
@@ -5504,26 +5664,10 @@
           <w:caps w:val="0"/>
           <w:u w:val="single"/>
         </w:rPr>
-        <w:t xml:space="preserve"> And </w:t>
-      </w:r>
-      <w:proofErr w:type="spellStart"/>
-      <w:r>
-        <w:rPr>
-          <w:caps w:val="0"/>
-          <w:u w:val="single"/>
-        </w:rPr>
-        <w:t>Ml</w:t>
-      </w:r>
-      <w:proofErr w:type="spellEnd"/>
-      <w:r>
-        <w:rPr>
-          <w:caps w:val="0"/>
-          <w:u w:val="single"/>
-        </w:rPr>
-        <w:t xml:space="preserve"> Technology</w:t>
-      </w:r>
+        <w:t xml:space="preserve"> And Ml Technology</w:t>
+      </w:r>
+      <w:bookmarkEnd w:id="16"/>
       <w:bookmarkEnd w:id="17"/>
-      <w:bookmarkEnd w:id="18"/>
     </w:p>
     <w:p>
       <w:pPr>
@@ -5764,8 +5908,8 @@
           <w:u w:val="single"/>
         </w:rPr>
       </w:pPr>
-      <w:bookmarkStart w:id="19" w:name="_Toc154954400"/>
-      <w:bookmarkStart w:id="20" w:name="_Toc154959776"/>
+      <w:bookmarkStart w:id="18" w:name="_Toc154954400"/>
+      <w:bookmarkStart w:id="19" w:name="_Toc155110340"/>
       <w:r>
         <w:rPr>
           <w:caps w:val="0"/>
@@ -5779,8 +5923,8 @@
         </w:rPr>
         <w:t>Chatbots And Virtual Assistants</w:t>
       </w:r>
+      <w:bookmarkEnd w:id="18"/>
       <w:bookmarkEnd w:id="19"/>
-      <w:bookmarkEnd w:id="20"/>
     </w:p>
     <w:p/>
     <w:p>
@@ -5918,7 +6062,7 @@
           <w:u w:val="single"/>
         </w:rPr>
       </w:pPr>
-      <w:bookmarkStart w:id="21" w:name="_Toc154959777"/>
+      <w:bookmarkStart w:id="20" w:name="_Toc155110341"/>
       <w:r>
         <w:t xml:space="preserve">5. </w:t>
       </w:r>
@@ -5929,7 +6073,7 @@
         </w:rPr>
         <w:t>Cybersecurity In ICT</w:t>
       </w:r>
-      <w:bookmarkEnd w:id="21"/>
+      <w:bookmarkEnd w:id="20"/>
     </w:p>
     <w:p/>
     <w:p>
@@ -6050,7 +6194,16 @@
         </w:drawing>
       </w:r>
       <w:r>
-        <w:t>To do this well, it's important to use good tools like strong firewalls and antivirus programs and to regularly update software. Encrypting data, teaching employees about online threats, controlling access to information, and having plans for when something goes wrong are also part of the best ways to stay safe online.</w:t>
+        <w:t>To do this well, it's important to use good tools like strong firewalls and antivirus programs and to regularly update software. Encrypting</w:t>
+      </w:r>
+      <w:r>
+        <w:rPr>
+          <w:rStyle w:val="FootnoteReference"/>
+        </w:rPr>
+        <w:footnoteReference w:id="6"/>
+      </w:r>
+      <w:r>
+        <w:t xml:space="preserve"> data, teaching employees about online threats, controlling access to information, and having plans for when something goes wrong are also part of the best ways to stay safe online.</w:t>
       </w:r>
     </w:p>
     <w:p>
@@ -6103,8 +6256,7 @@
           <w:bdr w:val="none" w:sz="0" w:space="0" w:color="auto" w:frame="1"/>
         </w:rPr>
       </w:pPr>
-      <w:bookmarkStart w:id="22" w:name="_Toc154954402"/>
-      <w:bookmarkStart w:id="23" w:name="_Toc154959778"/>
+      <w:bookmarkStart w:id="21" w:name="_Toc154954402"/>
     </w:p>
     <w:p>
       <w:pPr>
@@ -6124,6 +6276,7 @@
           <w:bdr w:val="none" w:sz="0" w:space="0" w:color="auto" w:frame="1"/>
         </w:rPr>
       </w:pPr>
+      <w:bookmarkStart w:id="22" w:name="_Toc155110342"/>
       <w:r>
         <w:rPr>
           <w:caps w:val="0"/>
@@ -6140,7 +6293,7 @@
         </w:rPr>
         <w:t xml:space="preserve">Key Technologies Related To </w:t>
       </w:r>
-      <w:bookmarkEnd w:id="22"/>
+      <w:bookmarkEnd w:id="21"/>
       <w:r>
         <w:rPr>
           <w:caps w:val="0"/>
@@ -6149,7 +6302,7 @@
         </w:rPr>
         <w:t>ICT</w:t>
       </w:r>
-      <w:bookmarkEnd w:id="23"/>
+      <w:bookmarkEnd w:id="22"/>
     </w:p>
     <w:p/>
     <w:p>
@@ -6161,7 +6314,7 @@
           <w:u w:val="single"/>
         </w:rPr>
       </w:pPr>
-      <w:bookmarkStart w:id="24" w:name="_Toc154959779"/>
+      <w:bookmarkStart w:id="23" w:name="_Toc155110343"/>
       <w:r>
         <w:rPr>
           <w:caps w:val="0"/>
@@ -6177,7 +6330,7 @@
         </w:rPr>
         <w:t>Networking Technologies</w:t>
       </w:r>
-      <w:bookmarkEnd w:id="24"/>
+      <w:bookmarkEnd w:id="23"/>
     </w:p>
     <w:p>
       <w:pPr>
@@ -6196,7 +6349,7 @@
           <w:shd w:val="clear" w:color="auto" w:fill="FFFFFF" w:themeFill="background1"/>
         </w:rPr>
       </w:pPr>
-      <w:bookmarkStart w:id="25" w:name="_Toc154953532"/>
+      <w:bookmarkStart w:id="24" w:name="_Toc154953532"/>
       <w:r>
         <w:rPr>
           <w:b/>
@@ -6286,7 +6439,7 @@
           </wp:anchor>
         </w:drawing>
       </w:r>
-      <w:bookmarkEnd w:id="25"/>
+      <w:bookmarkEnd w:id="24"/>
       <w:r>
         <w:rPr>
           <w:b/>
@@ -6379,7 +6532,7 @@
           <w:u w:val="single"/>
         </w:rPr>
       </w:pPr>
-      <w:bookmarkStart w:id="26" w:name="_Toc154959780"/>
+      <w:bookmarkStart w:id="25" w:name="_Toc155110344"/>
       <w:r>
         <w:rPr>
           <w:caps w:val="0"/>
@@ -6394,7 +6547,7 @@
         </w:rPr>
         <w:t>Internet Of Things (IOT)</w:t>
       </w:r>
-      <w:bookmarkEnd w:id="26"/>
+      <w:bookmarkEnd w:id="25"/>
       <w:r>
         <w:rPr>
           <w:caps w:val="0"/>
@@ -6481,7 +6634,7 @@
           <w:u w:val="single"/>
         </w:rPr>
       </w:pPr>
-      <w:bookmarkStart w:id="27" w:name="_Toc154959781"/>
+      <w:bookmarkStart w:id="26" w:name="_Toc155110345"/>
       <w:r>
         <w:rPr>
           <w:caps w:val="0"/>
@@ -6495,7 +6648,7 @@
         </w:rPr>
         <w:t>Communication Technologies</w:t>
       </w:r>
-      <w:bookmarkEnd w:id="27"/>
+      <w:bookmarkEnd w:id="26"/>
     </w:p>
     <w:p/>
     <w:p>
@@ -6569,7 +6722,7 @@
           <w:u w:val="single"/>
         </w:rPr>
       </w:pPr>
-      <w:bookmarkStart w:id="28" w:name="_Toc154959782"/>
+      <w:bookmarkStart w:id="27" w:name="_Toc155110346"/>
       <w:r>
         <w:rPr>
           <w:caps w:val="0"/>
@@ -6583,7 +6736,7 @@
         </w:rPr>
         <w:t>Software Development Technologies</w:t>
       </w:r>
-      <w:bookmarkEnd w:id="28"/>
+      <w:bookmarkEnd w:id="27"/>
     </w:p>
     <w:p/>
     <w:p>
@@ -6653,7 +6806,7 @@
           <w:u w:val="single"/>
         </w:rPr>
       </w:pPr>
-      <w:bookmarkStart w:id="29" w:name="_Toc154959783"/>
+      <w:bookmarkStart w:id="28" w:name="_Toc155110347"/>
       <w:r>
         <w:rPr>
           <w:caps w:val="0"/>
@@ -6682,7 +6835,7 @@
         </w:rPr>
         <w:t xml:space="preserve"> Tools</w:t>
       </w:r>
-      <w:bookmarkEnd w:id="29"/>
+      <w:bookmarkEnd w:id="28"/>
     </w:p>
     <w:p/>
     <w:tbl>
@@ -7067,7 +7220,6 @@
           <w:caps w:val="0"/>
         </w:rPr>
       </w:pPr>
-      <w:bookmarkStart w:id="30" w:name="_Toc154959784"/>
     </w:p>
     <w:p>
       <w:pPr>
@@ -7079,6 +7231,7 @@
           <w:caps w:val="0"/>
         </w:rPr>
       </w:pPr>
+      <w:bookmarkStart w:id="29" w:name="_Toc155110348"/>
       <w:r>
         <w:rPr>
           <w:rFonts w:eastAsia="Times New Roman" w:cs="Times New Roman"/>
@@ -7274,7 +7427,7 @@
           </mc:Choice>
           <mc:Fallback>
             <w:pict>
-              <v:group w14:anchorId="4DF2127A" id="Group 17" o:spid="_x0000_s1026" style="position:absolute;margin-left:322.3pt;margin-top:465.2pt;width:144.6pt;height:199.2pt;z-index:-251587584;mso-position-horizontal-relative:margin;mso-position-vertical-relative:page;mso-width-relative:margin;mso-height-relative:margin" coordsize="18364,25298" o:gfxdata="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">
+              <v:group w14:anchorId="5173497E" id="Group 17" o:spid="_x0000_s1026" style="position:absolute;margin-left:322.3pt;margin-top:465.2pt;width:144.6pt;height:199.2pt;z-index:-251587584;mso-position-horizontal-relative:margin;mso-position-vertical-relative:page;mso-width-relative:margin;mso-height-relative:margin" coordsize="18364,25298" o:gfxdata="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">
                 <v:shapetype id="_x0000_t75" coordsize="21600,21600" o:spt="75" o:preferrelative="t" path="m@4@5l@4@11@9@11@9@5xe" filled="f" stroked="f">
                   <v:stroke joinstyle="miter"/>
                   <v:formulas>
@@ -7315,6 +7468,7 @@
           </mc:Fallback>
         </mc:AlternateContent>
       </w:r>
+      <w:bookmarkEnd w:id="29"/>
     </w:p>
     <w:p>
       <w:pPr>
@@ -7338,6 +7492,7 @@
           <w:u w:val="single"/>
         </w:rPr>
       </w:pPr>
+      <w:bookmarkStart w:id="30" w:name="_Toc155110349"/>
       <w:r>
         <w:rPr>
           <w:rFonts w:eastAsia="Times New Roman"/>
@@ -7769,7 +7924,7 @@
         <w:ind w:left="-720"/>
       </w:pPr>
       <w:bookmarkStart w:id="31" w:name="_Toc154954403"/>
-      <w:bookmarkStart w:id="32" w:name="_Toc154959785"/>
+      <w:bookmarkStart w:id="32" w:name="_Toc155110350"/>
       <w:r>
         <w:rPr>
           <w:caps w:val="0"/>
@@ -8494,8 +8649,8 @@
         <w:pStyle w:val="Heading1"/>
         <w:ind w:left="-630"/>
       </w:pPr>
-      <w:bookmarkStart w:id="33" w:name="_Toc154959786"/>
-      <w:bookmarkStart w:id="34" w:name="_Toc154954404"/>
+      <w:bookmarkStart w:id="33" w:name="_Toc154954404"/>
+      <w:bookmarkStart w:id="34" w:name="_Toc155110351"/>
       <w:r>
         <w:rPr>
           <w:caps w:val="0"/>
@@ -8509,7 +8664,7 @@
         </w:rPr>
         <w:t>The Conclusion</w:t>
       </w:r>
-      <w:bookmarkEnd w:id="33"/>
+      <w:bookmarkEnd w:id="34"/>
       <w:r>
         <w:rPr>
           <w:caps w:val="0"/>
@@ -8517,7 +8672,7 @@
         </w:rPr>
         <w:t xml:space="preserve"> </w:t>
       </w:r>
-      <w:bookmarkEnd w:id="34"/>
+      <w:bookmarkEnd w:id="33"/>
     </w:p>
     <w:p>
       <w:pPr>
@@ -8545,7 +8700,54 @@
     </w:p>
     <w:p>
       <w:pPr>
-        <w:spacing w:after="240" w:line="360" w:lineRule="auto"/>
+        <w:pStyle w:val="Heading1"/>
+        <w:ind w:left="-630"/>
+        <w:rPr>
+          <w:rFonts w:eastAsia="Times New Roman" w:cs="Times New Roman"/>
+          <w:color w:val="000000" w:themeColor="text1"/>
+          <w:sz w:val="36"/>
+        </w:rPr>
+      </w:pPr>
+      <w:bookmarkStart w:id="35" w:name="_Toc155110352"/>
+      <w:r>
+        <w:rPr>
+          <w:rFonts w:cs="Times New Roman"/>
+          <w:szCs w:val="32"/>
+        </w:rPr>
+        <w:lastRenderedPageBreak/>
+        <w:t>9</w:t>
+      </w:r>
+      <w:r>
+        <w:rPr>
+          <w:rFonts w:cs="Times New Roman"/>
+          <w:caps w:val="0"/>
+          <w:szCs w:val="32"/>
+        </w:rPr>
+        <w:t xml:space="preserve">. </w:t>
+      </w:r>
+      <w:r>
+        <w:rPr>
+          <w:rFonts w:cs="Times New Roman"/>
+          <w:caps w:val="0"/>
+          <w:szCs w:val="32"/>
+          <w:u w:val="single"/>
+        </w:rPr>
+        <w:t>Limitations:</w:t>
+      </w:r>
+      <w:bookmarkEnd w:id="35"/>
+      <w:r>
+        <w:rPr>
+          <w:rFonts w:cs="Times New Roman"/>
+          <w:caps w:val="0"/>
+          <w:szCs w:val="32"/>
+          <w:u w:val="single"/>
+        </w:rPr>
+        <w:t xml:space="preserve"> </w:t>
+      </w:r>
+    </w:p>
+    <w:p>
+      <w:pPr>
+        <w:spacing w:line="360" w:lineRule="auto"/>
         <w:ind w:left="-630"/>
         <w:jc w:val="both"/>
         <w:textAlignment w:val="baseline"/>
@@ -8563,8 +8765,125 @@
           <w:sz w:val="24"/>
           <w:szCs w:val="24"/>
         </w:rPr>
-        <w:lastRenderedPageBreak/>
-        <w:t>Acknowledging certain limitations encountered during the study is essential. These may include the rapidly changing landscape of technology, variability in the adoption of TIC across industries, and limitations in available data for certain technologies. Understanding these limitations provides context for interpreting the findings and underscores the need for ongoing research in the field.</w:t>
+        <w:t>It's essential to acknowledge certain limitations encountered during the study. These may include:</w:t>
+      </w:r>
+    </w:p>
+    <w:p>
+      <w:pPr>
+        <w:numPr>
+          <w:ilvl w:val="0"/>
+          <w:numId w:val="26"/>
+        </w:numPr>
+        <w:spacing w:line="360" w:lineRule="auto"/>
+        <w:jc w:val="both"/>
+        <w:textAlignment w:val="baseline"/>
+        <w:rPr>
+          <w:rFonts w:ascii="Times New Roman" w:eastAsia="Times New Roman" w:hAnsi="Times New Roman" w:cs="Times New Roman"/>
+          <w:color w:val="000000" w:themeColor="text1"/>
+          <w:sz w:val="24"/>
+          <w:szCs w:val="24"/>
+        </w:rPr>
+      </w:pPr>
+      <w:r>
+        <w:rPr>
+          <w:rFonts w:ascii="Times New Roman" w:eastAsia="Times New Roman" w:hAnsi="Times New Roman" w:cs="Times New Roman"/>
+          <w:color w:val="000000" w:themeColor="text1"/>
+          <w:sz w:val="24"/>
+          <w:szCs w:val="24"/>
+        </w:rPr>
+        <w:t>The rapidly changing landscape of technology</w:t>
+      </w:r>
+    </w:p>
+    <w:p>
+      <w:pPr>
+        <w:numPr>
+          <w:ilvl w:val="0"/>
+          <w:numId w:val="26"/>
+        </w:numPr>
+        <w:spacing w:line="360" w:lineRule="auto"/>
+        <w:jc w:val="both"/>
+        <w:textAlignment w:val="baseline"/>
+        <w:rPr>
+          <w:rFonts w:ascii="Times New Roman" w:eastAsia="Times New Roman" w:hAnsi="Times New Roman" w:cs="Times New Roman"/>
+          <w:color w:val="000000" w:themeColor="text1"/>
+          <w:sz w:val="24"/>
+          <w:szCs w:val="24"/>
+        </w:rPr>
+      </w:pPr>
+      <w:r>
+        <w:rPr>
+          <w:rFonts w:ascii="Times New Roman" w:eastAsia="Times New Roman" w:hAnsi="Times New Roman" w:cs="Times New Roman"/>
+          <w:color w:val="000000" w:themeColor="text1"/>
+          <w:sz w:val="24"/>
+          <w:szCs w:val="24"/>
+        </w:rPr>
+        <w:t>Variability in the adoption of TIC across industries</w:t>
+      </w:r>
+    </w:p>
+    <w:p>
+      <w:pPr>
+        <w:numPr>
+          <w:ilvl w:val="0"/>
+          <w:numId w:val="26"/>
+        </w:numPr>
+        <w:spacing w:line="360" w:lineRule="auto"/>
+        <w:jc w:val="both"/>
+        <w:textAlignment w:val="baseline"/>
+        <w:rPr>
+          <w:rFonts w:ascii="Times New Roman" w:eastAsia="Times New Roman" w:hAnsi="Times New Roman" w:cs="Times New Roman"/>
+          <w:color w:val="000000" w:themeColor="text1"/>
+          <w:sz w:val="24"/>
+          <w:szCs w:val="24"/>
+        </w:rPr>
+      </w:pPr>
+      <w:r>
+        <w:rPr>
+          <w:rFonts w:ascii="Times New Roman" w:eastAsia="Times New Roman" w:hAnsi="Times New Roman" w:cs="Times New Roman"/>
+          <w:color w:val="000000" w:themeColor="text1"/>
+          <w:sz w:val="24"/>
+          <w:szCs w:val="24"/>
+        </w:rPr>
+        <w:t>Limitations in available data for certain technologies</w:t>
+      </w:r>
+    </w:p>
+    <w:p>
+      <w:pPr>
+        <w:pStyle w:val="Heading1"/>
+        <w:ind w:left="-630"/>
+        <w:rPr>
+          <w:rFonts w:eastAsia="Times New Roman" w:cs="Times New Roman"/>
+          <w:color w:val="000000" w:themeColor="text1"/>
+          <w:sz w:val="24"/>
+          <w:szCs w:val="24"/>
+        </w:rPr>
+      </w:pPr>
+      <w:bookmarkStart w:id="36" w:name="_Toc155110353"/>
+      <w:r>
+        <w:rPr>
+          <w:rFonts w:cs="Times New Roman"/>
+          <w:caps w:val="0"/>
+          <w:szCs w:val="32"/>
+        </w:rPr>
+        <w:t xml:space="preserve">10. </w:t>
+      </w:r>
+      <w:r>
+        <w:rPr>
+          <w:rFonts w:cs="Times New Roman"/>
+          <w:caps w:val="0"/>
+          <w:szCs w:val="32"/>
+          <w:u w:val="single"/>
+        </w:rPr>
+        <w:t>Recommendations for Further Research:</w:t>
+      </w:r>
+      <w:bookmarkEnd w:id="36"/>
+      <w:r>
+        <w:rPr>
+          <w:rFonts w:cs="Times New Roman"/>
+          <w:caps w:val="0"/>
+          <w:szCs w:val="32"/>
+          <w:u w:val="single"/>
+        </w:rPr>
+        <w:t xml:space="preserve"> </w:t>
       </w:r>
     </w:p>
     <w:p>
@@ -8587,12 +8906,91 @@
           <w:sz w:val="24"/>
           <w:szCs w:val="24"/>
         </w:rPr>
-        <w:t>Given the dynamic nature of TIC, further research is recommended in areas such as advancements in AI and ML applications, evolving cybersecurity threats and countermeasures, and the integration of emerging technologies in business processes.</w:t>
+        <w:t>Given the dynamic nature of TIC, further research is recommended in areas such as:</w:t>
       </w:r>
     </w:p>
     <w:p>
       <w:pPr>
+        <w:numPr>
+          <w:ilvl w:val="0"/>
+          <w:numId w:val="27"/>
+        </w:numPr>
         <w:spacing w:line="360" w:lineRule="auto"/>
+        <w:jc w:val="both"/>
+        <w:textAlignment w:val="baseline"/>
+        <w:rPr>
+          <w:rFonts w:ascii="Times New Roman" w:eastAsia="Times New Roman" w:hAnsi="Times New Roman" w:cs="Times New Roman"/>
+          <w:color w:val="000000" w:themeColor="text1"/>
+          <w:sz w:val="24"/>
+          <w:szCs w:val="24"/>
+        </w:rPr>
+      </w:pPr>
+      <w:r>
+        <w:rPr>
+          <w:rFonts w:ascii="Times New Roman" w:eastAsia="Times New Roman" w:hAnsi="Times New Roman" w:cs="Times New Roman"/>
+          <w:color w:val="000000" w:themeColor="text1"/>
+          <w:sz w:val="24"/>
+          <w:szCs w:val="24"/>
+        </w:rPr>
+        <w:t>Advancements in AI and ML applications</w:t>
+      </w:r>
+    </w:p>
+    <w:p>
+      <w:pPr>
+        <w:numPr>
+          <w:ilvl w:val="0"/>
+          <w:numId w:val="27"/>
+        </w:numPr>
+        <w:spacing w:line="360" w:lineRule="auto"/>
+        <w:jc w:val="both"/>
+        <w:textAlignment w:val="baseline"/>
+        <w:rPr>
+          <w:rFonts w:ascii="Times New Roman" w:eastAsia="Times New Roman" w:hAnsi="Times New Roman" w:cs="Times New Roman"/>
+          <w:color w:val="000000" w:themeColor="text1"/>
+          <w:sz w:val="24"/>
+          <w:szCs w:val="24"/>
+        </w:rPr>
+      </w:pPr>
+      <w:r>
+        <w:rPr>
+          <w:rFonts w:ascii="Times New Roman" w:eastAsia="Times New Roman" w:hAnsi="Times New Roman" w:cs="Times New Roman"/>
+          <w:color w:val="000000" w:themeColor="text1"/>
+          <w:sz w:val="24"/>
+          <w:szCs w:val="24"/>
+        </w:rPr>
+        <w:t>Evolving cybersecurity threats and countermeasures</w:t>
+      </w:r>
+    </w:p>
+    <w:p>
+      <w:pPr>
+        <w:numPr>
+          <w:ilvl w:val="0"/>
+          <w:numId w:val="27"/>
+        </w:numPr>
+        <w:spacing w:line="360" w:lineRule="auto"/>
+        <w:jc w:val="both"/>
+        <w:textAlignment w:val="baseline"/>
+        <w:rPr>
+          <w:rFonts w:ascii="Times New Roman" w:eastAsia="Times New Roman" w:hAnsi="Times New Roman" w:cs="Times New Roman"/>
+          <w:color w:val="000000" w:themeColor="text1"/>
+          <w:sz w:val="24"/>
+          <w:szCs w:val="24"/>
+        </w:rPr>
+      </w:pPr>
+      <w:r>
+        <w:rPr>
+          <w:rFonts w:ascii="Times New Roman" w:eastAsia="Times New Roman" w:hAnsi="Times New Roman" w:cs="Times New Roman"/>
+          <w:color w:val="000000" w:themeColor="text1"/>
+          <w:sz w:val="24"/>
+          <w:szCs w:val="24"/>
+        </w:rPr>
+        <w:t>Integration of emerging technologies in business processes</w:t>
+      </w:r>
+    </w:p>
+    <w:p>
+      <w:pPr>
+        <w:spacing w:line="360" w:lineRule="auto"/>
+        <w:ind w:left="-630"/>
         <w:jc w:val="both"/>
         <w:textAlignment w:val="baseline"/>
         <w:rPr>
@@ -8658,19 +9056,6 @@
         <w:rPr>
           <w:rFonts w:ascii="Times New Roman" w:eastAsia="Times New Roman" w:hAnsi="Times New Roman" w:cs="Times New Roman"/>
           <w:color w:val="000000" w:themeColor="text1"/>
-        </w:rPr>
-      </w:pPr>
-    </w:p>
-    <w:p>
-      <w:pPr>
-        <w:spacing w:line="360" w:lineRule="auto"/>
-        <w:jc w:val="both"/>
-        <w:textAlignment w:val="baseline"/>
-        <w:rPr>
-          <w:rFonts w:ascii="Segoe UI" w:eastAsia="Times New Roman" w:hAnsi="Segoe UI" w:cs="Segoe UI"/>
-          <w:color w:val="000000" w:themeColor="text1"/>
-          <w:sz w:val="18"/>
-          <w:szCs w:val="18"/>
         </w:rPr>
       </w:pPr>
     </w:p>
@@ -9192,8 +9577,16 @@
       <w:r>
         <w:rPr>
           <w:rFonts w:ascii="Times New Roman" w:hAnsi="Times New Roman" w:cs="Times New Roman"/>
-        </w:rPr>
-        <w:t>ICT : Information and Communication of Technologies</w:t>
+          <w:b/>
+          <w:bCs/>
+        </w:rPr>
+        <w:t>ICT</w:t>
+      </w:r>
+      <w:r>
+        <w:rPr>
+          <w:rFonts w:ascii="Times New Roman" w:hAnsi="Times New Roman" w:cs="Times New Roman"/>
+        </w:rPr>
+        <w:t> : Information and Communication of Technologies</w:t>
       </w:r>
       <w:r>
         <w:t xml:space="preserve"> </w:t>
@@ -9224,8 +9617,16 @@
       <w:r>
         <w:rPr>
           <w:rFonts w:ascii="Times New Roman" w:hAnsi="Times New Roman" w:cs="Times New Roman"/>
-        </w:rPr>
-        <w:t>LANs : Local Area Networks</w:t>
+          <w:b/>
+          <w:bCs/>
+        </w:rPr>
+        <w:t>LANs</w:t>
+      </w:r>
+      <w:r>
+        <w:rPr>
+          <w:rFonts w:ascii="Times New Roman" w:hAnsi="Times New Roman" w:cs="Times New Roman"/>
+        </w:rPr>
+        <w:t> : Local Area Networks</w:t>
       </w:r>
     </w:p>
   </w:footnote>
@@ -9250,8 +9651,22 @@
       <w:r>
         <w:rPr>
           <w:rFonts w:ascii="Times New Roman" w:hAnsi="Times New Roman" w:cs="Times New Roman"/>
-        </w:rPr>
-        <w:t>WANs : Wide Area Networks</w:t>
+          <w:b/>
+          <w:bCs/>
+        </w:rPr>
+        <w:t>WANs </w:t>
+      </w:r>
+      <w:r>
+        <w:rPr>
+          <w:rFonts w:ascii="Times New Roman" w:hAnsi="Times New Roman" w:cs="Times New Roman"/>
+        </w:rPr>
+        <w:t>:</w:t>
+      </w:r>
+      <w:r>
+        <w:rPr>
+          <w:rFonts w:ascii="Times New Roman" w:hAnsi="Times New Roman" w:cs="Times New Roman"/>
+        </w:rPr>
+        <w:t xml:space="preserve"> Wide Area Networks</w:t>
       </w:r>
       <w:r>
         <w:t xml:space="preserve"> </w:t>
@@ -9275,16 +9690,27 @@
       </w:r>
       <w:r>
         <w:rPr>
+          <w:b/>
+          <w:bCs/>
           <w:lang w:val="fr-FR"/>
         </w:rPr>
         <w:t xml:space="preserve"> </w:t>
+      </w:r>
+      <w:r>
+        <w:rPr>
+          <w:rFonts w:ascii="Times New Roman" w:hAnsi="Times New Roman" w:cs="Times New Roman"/>
+          <w:b/>
+          <w:bCs/>
+          <w:lang w:val="fr-FR"/>
+        </w:rPr>
+        <w:t>AI</w:t>
       </w:r>
       <w:r>
         <w:rPr>
           <w:rFonts w:ascii="Times New Roman" w:hAnsi="Times New Roman" w:cs="Times New Roman"/>
           <w:lang w:val="fr-FR"/>
         </w:rPr>
-        <w:t xml:space="preserve">AI : </w:t>
+        <w:t xml:space="preserve"> : </w:t>
       </w:r>
       <w:r>
         <w:rPr>
@@ -9325,9 +9751,62 @@
       <w:r>
         <w:rPr>
           <w:rFonts w:ascii="Times New Roman" w:hAnsi="Times New Roman" w:cs="Times New Roman"/>
+          <w:b/>
+          <w:bCs/>
           <w:lang w:val="fr-FR"/>
         </w:rPr>
-        <w:t>ML : Machine Learning</w:t>
+        <w:t>ML</w:t>
+      </w:r>
+      <w:r>
+        <w:rPr>
+          <w:rFonts w:ascii="Times New Roman" w:hAnsi="Times New Roman" w:cs="Times New Roman"/>
+          <w:lang w:val="fr-FR"/>
+        </w:rPr>
+        <w:t> : Machine Learning</w:t>
+      </w:r>
+    </w:p>
+  </w:footnote>
+  <w:footnote w:id="6">
+    <w:p>
+      <w:pPr>
+        <w:pStyle w:val="FootnoteText"/>
+        <w:rPr>
+          <w:rFonts w:ascii="Times New Roman" w:hAnsi="Times New Roman" w:cs="Times New Roman"/>
+          <w:lang w:val="fr-FR"/>
+        </w:rPr>
+      </w:pPr>
+      <w:r>
+        <w:rPr>
+          <w:rStyle w:val="FootnoteReference"/>
+          <w:rFonts w:ascii="Times New Roman" w:hAnsi="Times New Roman" w:cs="Times New Roman"/>
+        </w:rPr>
+        <w:footnoteRef/>
+      </w:r>
+      <w:r>
+        <w:rPr>
+          <w:rFonts w:ascii="Times New Roman" w:hAnsi="Times New Roman" w:cs="Times New Roman"/>
+        </w:rPr>
+        <w:t xml:space="preserve"> </w:t>
+      </w:r>
+      <w:r>
+        <w:rPr>
+          <w:rFonts w:ascii="Times New Roman" w:hAnsi="Times New Roman" w:cs="Times New Roman"/>
+        </w:rPr>
+        <w:t> </w:t>
+      </w:r>
+      <w:r>
+        <w:rPr>
+          <w:rFonts w:ascii="Times New Roman" w:hAnsi="Times New Roman" w:cs="Times New Roman"/>
+          <w:b/>
+          <w:bCs/>
+        </w:rPr>
+        <w:t>Encryption:</w:t>
+      </w:r>
+      <w:r>
+        <w:rPr>
+          <w:rFonts w:ascii="Times New Roman" w:hAnsi="Times New Roman" w:cs="Times New Roman"/>
+        </w:rPr>
+        <w:t xml:space="preserve"> Secure Encoding of Information</w:t>
       </w:r>
     </w:p>
   </w:footnote>
@@ -9794,6 +10273,155 @@
     </w:lvl>
   </w:abstractNum>
   <w:abstractNum w:abstractNumId="4" w15:restartNumberingAfterBreak="0">
+    <w:nsid w:val="0E7B422D"/>
+    <w:multiLevelType w:val="multilevel"/>
+    <w:tmpl w:val="11F89E8C"/>
+    <w:lvl w:ilvl="0">
+      <w:start w:val="1"/>
+      <w:numFmt w:val="bullet"/>
+      <w:lvlText w:val=""/>
+      <w:lvlJc w:val="left"/>
+      <w:pPr>
+        <w:tabs>
+          <w:tab w:val="num" w:pos="720"/>
+        </w:tabs>
+        <w:ind w:left="720" w:hanging="360"/>
+      </w:pPr>
+      <w:rPr>
+        <w:rFonts w:ascii="Symbol" w:hAnsi="Symbol" w:hint="default"/>
+        <w:sz w:val="20"/>
+      </w:rPr>
+    </w:lvl>
+    <w:lvl w:ilvl="1" w:tentative="1">
+      <w:start w:val="1"/>
+      <w:numFmt w:val="bullet"/>
+      <w:lvlText w:val="o"/>
+      <w:lvlJc w:val="left"/>
+      <w:pPr>
+        <w:tabs>
+          <w:tab w:val="num" w:pos="1440"/>
+        </w:tabs>
+        <w:ind w:left="1440" w:hanging="360"/>
+      </w:pPr>
+      <w:rPr>
+        <w:rFonts w:ascii="Courier New" w:hAnsi="Courier New" w:hint="default"/>
+        <w:sz w:val="20"/>
+      </w:rPr>
+    </w:lvl>
+    <w:lvl w:ilvl="2" w:tentative="1">
+      <w:start w:val="1"/>
+      <w:numFmt w:val="bullet"/>
+      <w:lvlText w:val=""/>
+      <w:lvlJc w:val="left"/>
+      <w:pPr>
+        <w:tabs>
+          <w:tab w:val="num" w:pos="2160"/>
+        </w:tabs>
+        <w:ind w:left="2160" w:hanging="360"/>
+      </w:pPr>
+      <w:rPr>
+        <w:rFonts w:ascii="Wingdings" w:hAnsi="Wingdings" w:hint="default"/>
+        <w:sz w:val="20"/>
+      </w:rPr>
+    </w:lvl>
+    <w:lvl w:ilvl="3" w:tentative="1">
+      <w:start w:val="1"/>
+      <w:numFmt w:val="bullet"/>
+      <w:lvlText w:val=""/>
+      <w:lvlJc w:val="left"/>
+      <w:pPr>
+        <w:tabs>
+          <w:tab w:val="num" w:pos="2880"/>
+        </w:tabs>
+        <w:ind w:left="2880" w:hanging="360"/>
+      </w:pPr>
+      <w:rPr>
+        <w:rFonts w:ascii="Wingdings" w:hAnsi="Wingdings" w:hint="default"/>
+        <w:sz w:val="20"/>
+      </w:rPr>
+    </w:lvl>
+    <w:lvl w:ilvl="4" w:tentative="1">
+      <w:start w:val="1"/>
+      <w:numFmt w:val="bullet"/>
+      <w:lvlText w:val=""/>
+      <w:lvlJc w:val="left"/>
+      <w:pPr>
+        <w:tabs>
+          <w:tab w:val="num" w:pos="3600"/>
+        </w:tabs>
+        <w:ind w:left="3600" w:hanging="360"/>
+      </w:pPr>
+      <w:rPr>
+        <w:rFonts w:ascii="Wingdings" w:hAnsi="Wingdings" w:hint="default"/>
+        <w:sz w:val="20"/>
+      </w:rPr>
+    </w:lvl>
+    <w:lvl w:ilvl="5" w:tentative="1">
+      <w:start w:val="1"/>
+      <w:numFmt w:val="bullet"/>
+      <w:lvlText w:val=""/>
+      <w:lvlJc w:val="left"/>
+      <w:pPr>
+        <w:tabs>
+          <w:tab w:val="num" w:pos="4320"/>
+        </w:tabs>
+        <w:ind w:left="4320" w:hanging="360"/>
+      </w:pPr>
+      <w:rPr>
+        <w:rFonts w:ascii="Wingdings" w:hAnsi="Wingdings" w:hint="default"/>
+        <w:sz w:val="20"/>
+      </w:rPr>
+    </w:lvl>
+    <w:lvl w:ilvl="6" w:tentative="1">
+      <w:start w:val="1"/>
+      <w:numFmt w:val="bullet"/>
+      <w:lvlText w:val=""/>
+      <w:lvlJc w:val="left"/>
+      <w:pPr>
+        <w:tabs>
+          <w:tab w:val="num" w:pos="5040"/>
+        </w:tabs>
+        <w:ind w:left="5040" w:hanging="360"/>
+      </w:pPr>
+      <w:rPr>
+        <w:rFonts w:ascii="Wingdings" w:hAnsi="Wingdings" w:hint="default"/>
+        <w:sz w:val="20"/>
+      </w:rPr>
+    </w:lvl>
+    <w:lvl w:ilvl="7" w:tentative="1">
+      <w:start w:val="1"/>
+      <w:numFmt w:val="bullet"/>
+      <w:lvlText w:val=""/>
+      <w:lvlJc w:val="left"/>
+      <w:pPr>
+        <w:tabs>
+          <w:tab w:val="num" w:pos="5760"/>
+        </w:tabs>
+        <w:ind w:left="5760" w:hanging="360"/>
+      </w:pPr>
+      <w:rPr>
+        <w:rFonts w:ascii="Wingdings" w:hAnsi="Wingdings" w:hint="default"/>
+        <w:sz w:val="20"/>
+      </w:rPr>
+    </w:lvl>
+    <w:lvl w:ilvl="8" w:tentative="1">
+      <w:start w:val="1"/>
+      <w:numFmt w:val="bullet"/>
+      <w:lvlText w:val=""/>
+      <w:lvlJc w:val="left"/>
+      <w:pPr>
+        <w:tabs>
+          <w:tab w:val="num" w:pos="6480"/>
+        </w:tabs>
+        <w:ind w:left="6480" w:hanging="360"/>
+      </w:pPr>
+      <w:rPr>
+        <w:rFonts w:ascii="Wingdings" w:hAnsi="Wingdings" w:hint="default"/>
+        <w:sz w:val="20"/>
+      </w:rPr>
+    </w:lvl>
+  </w:abstractNum>
+  <w:abstractNum w:abstractNumId="5" w15:restartNumberingAfterBreak="0">
     <w:nsid w:val="104B4A40"/>
     <w:multiLevelType w:val="hybridMultilevel"/>
     <w:tmpl w:val="6EDA0B8E"/>
@@ -9933,7 +10561,7 @@
       </w:rPr>
     </w:lvl>
   </w:abstractNum>
-  <w:abstractNum w:abstractNumId="5" w15:restartNumberingAfterBreak="0">
+  <w:abstractNum w:abstractNumId="6" w15:restartNumberingAfterBreak="0">
     <w:nsid w:val="13696259"/>
     <w:multiLevelType w:val="hybridMultilevel"/>
     <w:tmpl w:val="6964810C"/>
@@ -10046,7 +10674,7 @@
       </w:rPr>
     </w:lvl>
   </w:abstractNum>
-  <w:abstractNum w:abstractNumId="6" w15:restartNumberingAfterBreak="0">
+  <w:abstractNum w:abstractNumId="7" w15:restartNumberingAfterBreak="0">
     <w:nsid w:val="16E753A0"/>
     <w:multiLevelType w:val="multilevel"/>
     <w:tmpl w:val="CC406216"/>
@@ -10195,7 +10823,7 @@
       </w:rPr>
     </w:lvl>
   </w:abstractNum>
-  <w:abstractNum w:abstractNumId="7" w15:restartNumberingAfterBreak="0">
+  <w:abstractNum w:abstractNumId="8" w15:restartNumberingAfterBreak="0">
     <w:nsid w:val="182E57F3"/>
     <w:multiLevelType w:val="hybridMultilevel"/>
     <w:tmpl w:val="8C5E84F0"/>
@@ -10308,7 +10936,156 @@
       </w:pPr>
     </w:lvl>
   </w:abstractNum>
-  <w:abstractNum w:abstractNumId="8" w15:restartNumberingAfterBreak="0">
+  <w:abstractNum w:abstractNumId="9" w15:restartNumberingAfterBreak="0">
+    <w:nsid w:val="213B1CE1"/>
+    <w:multiLevelType w:val="multilevel"/>
+    <w:tmpl w:val="351CDEBE"/>
+    <w:lvl w:ilvl="0">
+      <w:start w:val="1"/>
+      <w:numFmt w:val="bullet"/>
+      <w:lvlText w:val=""/>
+      <w:lvlJc w:val="left"/>
+      <w:pPr>
+        <w:tabs>
+          <w:tab w:val="num" w:pos="720"/>
+        </w:tabs>
+        <w:ind w:left="720" w:hanging="360"/>
+      </w:pPr>
+      <w:rPr>
+        <w:rFonts w:ascii="Symbol" w:hAnsi="Symbol" w:hint="default"/>
+        <w:sz w:val="20"/>
+      </w:rPr>
+    </w:lvl>
+    <w:lvl w:ilvl="1" w:tentative="1">
+      <w:start w:val="1"/>
+      <w:numFmt w:val="bullet"/>
+      <w:lvlText w:val="o"/>
+      <w:lvlJc w:val="left"/>
+      <w:pPr>
+        <w:tabs>
+          <w:tab w:val="num" w:pos="1440"/>
+        </w:tabs>
+        <w:ind w:left="1440" w:hanging="360"/>
+      </w:pPr>
+      <w:rPr>
+        <w:rFonts w:ascii="Courier New" w:hAnsi="Courier New" w:hint="default"/>
+        <w:sz w:val="20"/>
+      </w:rPr>
+    </w:lvl>
+    <w:lvl w:ilvl="2" w:tentative="1">
+      <w:start w:val="1"/>
+      <w:numFmt w:val="bullet"/>
+      <w:lvlText w:val=""/>
+      <w:lvlJc w:val="left"/>
+      <w:pPr>
+        <w:tabs>
+          <w:tab w:val="num" w:pos="2160"/>
+        </w:tabs>
+        <w:ind w:left="2160" w:hanging="360"/>
+      </w:pPr>
+      <w:rPr>
+        <w:rFonts w:ascii="Wingdings" w:hAnsi="Wingdings" w:hint="default"/>
+        <w:sz w:val="20"/>
+      </w:rPr>
+    </w:lvl>
+    <w:lvl w:ilvl="3" w:tentative="1">
+      <w:start w:val="1"/>
+      <w:numFmt w:val="bullet"/>
+      <w:lvlText w:val=""/>
+      <w:lvlJc w:val="left"/>
+      <w:pPr>
+        <w:tabs>
+          <w:tab w:val="num" w:pos="2880"/>
+        </w:tabs>
+        <w:ind w:left="2880" w:hanging="360"/>
+      </w:pPr>
+      <w:rPr>
+        <w:rFonts w:ascii="Wingdings" w:hAnsi="Wingdings" w:hint="default"/>
+        <w:sz w:val="20"/>
+      </w:rPr>
+    </w:lvl>
+    <w:lvl w:ilvl="4" w:tentative="1">
+      <w:start w:val="1"/>
+      <w:numFmt w:val="bullet"/>
+      <w:lvlText w:val=""/>
+      <w:lvlJc w:val="left"/>
+      <w:pPr>
+        <w:tabs>
+          <w:tab w:val="num" w:pos="3600"/>
+        </w:tabs>
+        <w:ind w:left="3600" w:hanging="360"/>
+      </w:pPr>
+      <w:rPr>
+        <w:rFonts w:ascii="Wingdings" w:hAnsi="Wingdings" w:hint="default"/>
+        <w:sz w:val="20"/>
+      </w:rPr>
+    </w:lvl>
+    <w:lvl w:ilvl="5" w:tentative="1">
+      <w:start w:val="1"/>
+      <w:numFmt w:val="bullet"/>
+      <w:lvlText w:val=""/>
+      <w:lvlJc w:val="left"/>
+      <w:pPr>
+        <w:tabs>
+          <w:tab w:val="num" w:pos="4320"/>
+        </w:tabs>
+        <w:ind w:left="4320" w:hanging="360"/>
+      </w:pPr>
+      <w:rPr>
+        <w:rFonts w:ascii="Wingdings" w:hAnsi="Wingdings" w:hint="default"/>
+        <w:sz w:val="20"/>
+      </w:rPr>
+    </w:lvl>
+    <w:lvl w:ilvl="6" w:tentative="1">
+      <w:start w:val="1"/>
+      <w:numFmt w:val="bullet"/>
+      <w:lvlText w:val=""/>
+      <w:lvlJc w:val="left"/>
+      <w:pPr>
+        <w:tabs>
+          <w:tab w:val="num" w:pos="5040"/>
+        </w:tabs>
+        <w:ind w:left="5040" w:hanging="360"/>
+      </w:pPr>
+      <w:rPr>
+        <w:rFonts w:ascii="Wingdings" w:hAnsi="Wingdings" w:hint="default"/>
+        <w:sz w:val="20"/>
+      </w:rPr>
+    </w:lvl>
+    <w:lvl w:ilvl="7" w:tentative="1">
+      <w:start w:val="1"/>
+      <w:numFmt w:val="bullet"/>
+      <w:lvlText w:val=""/>
+      <w:lvlJc w:val="left"/>
+      <w:pPr>
+        <w:tabs>
+          <w:tab w:val="num" w:pos="5760"/>
+        </w:tabs>
+        <w:ind w:left="5760" w:hanging="360"/>
+      </w:pPr>
+      <w:rPr>
+        <w:rFonts w:ascii="Wingdings" w:hAnsi="Wingdings" w:hint="default"/>
+        <w:sz w:val="20"/>
+      </w:rPr>
+    </w:lvl>
+    <w:lvl w:ilvl="8" w:tentative="1">
+      <w:start w:val="1"/>
+      <w:numFmt w:val="bullet"/>
+      <w:lvlText w:val=""/>
+      <w:lvlJc w:val="left"/>
+      <w:pPr>
+        <w:tabs>
+          <w:tab w:val="num" w:pos="6480"/>
+        </w:tabs>
+        <w:ind w:left="6480" w:hanging="360"/>
+      </w:pPr>
+      <w:rPr>
+        <w:rFonts w:ascii="Wingdings" w:hAnsi="Wingdings" w:hint="default"/>
+        <w:sz w:val="20"/>
+      </w:rPr>
+    </w:lvl>
+  </w:abstractNum>
+  <w:abstractNum w:abstractNumId="10" w15:restartNumberingAfterBreak="0">
     <w:nsid w:val="225B3D9C"/>
     <w:multiLevelType w:val="hybridMultilevel"/>
     <w:tmpl w:val="B2842A06"/>
@@ -10421,7 +11198,7 @@
       </w:rPr>
     </w:lvl>
   </w:abstractNum>
-  <w:abstractNum w:abstractNumId="9" w15:restartNumberingAfterBreak="0">
+  <w:abstractNum w:abstractNumId="11" w15:restartNumberingAfterBreak="0">
     <w:nsid w:val="239663B1"/>
     <w:multiLevelType w:val="hybridMultilevel"/>
     <w:tmpl w:val="A88C929C"/>
@@ -10534,7 +11311,7 @@
       </w:rPr>
     </w:lvl>
   </w:abstractNum>
-  <w:abstractNum w:abstractNumId="10" w15:restartNumberingAfterBreak="0">
+  <w:abstractNum w:abstractNumId="12" w15:restartNumberingAfterBreak="0">
     <w:nsid w:val="26A94AA1"/>
     <w:multiLevelType w:val="hybridMultilevel"/>
     <w:tmpl w:val="9B405E5A"/>
@@ -10647,7 +11424,7 @@
       </w:rPr>
     </w:lvl>
   </w:abstractNum>
-  <w:abstractNum w:abstractNumId="11" w15:restartNumberingAfterBreak="0">
+  <w:abstractNum w:abstractNumId="13" w15:restartNumberingAfterBreak="0">
     <w:nsid w:val="29183B7A"/>
     <w:multiLevelType w:val="hybridMultilevel"/>
     <w:tmpl w:val="56E86162"/>
@@ -10760,7 +11537,7 @@
       </w:rPr>
     </w:lvl>
   </w:abstractNum>
-  <w:abstractNum w:abstractNumId="12" w15:restartNumberingAfterBreak="0">
+  <w:abstractNum w:abstractNumId="14" w15:restartNumberingAfterBreak="0">
     <w:nsid w:val="2A6C30D4"/>
     <w:multiLevelType w:val="multilevel"/>
     <w:tmpl w:val="040C001F"/>
@@ -10849,7 +11626,7 @@
       </w:pPr>
     </w:lvl>
   </w:abstractNum>
-  <w:abstractNum w:abstractNumId="13" w15:restartNumberingAfterBreak="0">
+  <w:abstractNum w:abstractNumId="15" w15:restartNumberingAfterBreak="0">
     <w:nsid w:val="2E106558"/>
     <w:multiLevelType w:val="hybridMultilevel"/>
     <w:tmpl w:val="7B7A69DC"/>
@@ -10962,7 +11739,7 @@
       </w:rPr>
     </w:lvl>
   </w:abstractNum>
-  <w:abstractNum w:abstractNumId="14" w15:restartNumberingAfterBreak="0">
+  <w:abstractNum w:abstractNumId="16" w15:restartNumberingAfterBreak="0">
     <w:nsid w:val="32813B55"/>
     <w:multiLevelType w:val="hybridMultilevel"/>
     <w:tmpl w:val="C3228738"/>
@@ -11075,7 +11852,7 @@
       </w:rPr>
     </w:lvl>
   </w:abstractNum>
-  <w:abstractNum w:abstractNumId="15" w15:restartNumberingAfterBreak="0">
+  <w:abstractNum w:abstractNumId="17" w15:restartNumberingAfterBreak="0">
     <w:nsid w:val="4A235425"/>
     <w:multiLevelType w:val="hybridMultilevel"/>
     <w:tmpl w:val="C55498FA"/>
@@ -11188,7 +11965,7 @@
       </w:rPr>
     </w:lvl>
   </w:abstractNum>
-  <w:abstractNum w:abstractNumId="16" w15:restartNumberingAfterBreak="0">
+  <w:abstractNum w:abstractNumId="18" w15:restartNumberingAfterBreak="0">
     <w:nsid w:val="4CA508E9"/>
     <w:multiLevelType w:val="hybridMultilevel"/>
     <w:tmpl w:val="E3027084"/>
@@ -11301,7 +12078,7 @@
       </w:rPr>
     </w:lvl>
   </w:abstractNum>
-  <w:abstractNum w:abstractNumId="17" w15:restartNumberingAfterBreak="0">
+  <w:abstractNum w:abstractNumId="19" w15:restartNumberingAfterBreak="0">
     <w:nsid w:val="54627B5A"/>
     <w:multiLevelType w:val="multilevel"/>
     <w:tmpl w:val="F10E36FE"/>
@@ -11414,7 +12191,7 @@
       </w:pPr>
     </w:lvl>
   </w:abstractNum>
-  <w:abstractNum w:abstractNumId="18" w15:restartNumberingAfterBreak="0">
+  <w:abstractNum w:abstractNumId="20" w15:restartNumberingAfterBreak="0">
     <w:nsid w:val="549A61C0"/>
     <w:multiLevelType w:val="multilevel"/>
     <w:tmpl w:val="ABB866BC"/>
@@ -11527,7 +12304,7 @@
       </w:pPr>
     </w:lvl>
   </w:abstractNum>
-  <w:abstractNum w:abstractNumId="19" w15:restartNumberingAfterBreak="0">
+  <w:abstractNum w:abstractNumId="21" w15:restartNumberingAfterBreak="0">
     <w:nsid w:val="71454338"/>
     <w:multiLevelType w:val="multilevel"/>
     <w:tmpl w:val="DF22AFAC"/>
@@ -11676,7 +12453,7 @@
       </w:rPr>
     </w:lvl>
   </w:abstractNum>
-  <w:abstractNum w:abstractNumId="20" w15:restartNumberingAfterBreak="0">
+  <w:abstractNum w:abstractNumId="22" w15:restartNumberingAfterBreak="0">
     <w:nsid w:val="78082530"/>
     <w:multiLevelType w:val="hybridMultilevel"/>
     <w:tmpl w:val="A0F0B2C6"/>
@@ -11789,7 +12566,7 @@
       </w:rPr>
     </w:lvl>
   </w:abstractNum>
-  <w:abstractNum w:abstractNumId="21" w15:restartNumberingAfterBreak="0">
+  <w:abstractNum w:abstractNumId="23" w15:restartNumberingAfterBreak="0">
     <w:nsid w:val="783B4A1D"/>
     <w:multiLevelType w:val="hybridMultilevel"/>
     <w:tmpl w:val="E24E7DE0"/>
@@ -11902,7 +12679,7 @@
       </w:rPr>
     </w:lvl>
   </w:abstractNum>
-  <w:abstractNum w:abstractNumId="22" w15:restartNumberingAfterBreak="0">
+  <w:abstractNum w:abstractNumId="24" w15:restartNumberingAfterBreak="0">
     <w:nsid w:val="7DC243A5"/>
     <w:multiLevelType w:val="multilevel"/>
     <w:tmpl w:val="8B48DC54"/>
@@ -12016,13 +12793,13 @@
     </w:lvl>
   </w:abstractNum>
   <w:num w:numId="1" w16cid:durableId="715349980">
-    <w:abstractNumId w:val="9"/>
+    <w:abstractNumId w:val="11"/>
   </w:num>
   <w:num w:numId="2" w16cid:durableId="136653577">
     <w:abstractNumId w:val="1"/>
   </w:num>
   <w:num w:numId="3" w16cid:durableId="1238393442">
-    <w:abstractNumId w:val="15"/>
+    <w:abstractNumId w:val="17"/>
   </w:num>
   <w:num w:numId="4" w16cid:durableId="1007563333">
     <w:abstractNumId w:val="3"/>
@@ -12031,64 +12808,70 @@
     <w:abstractNumId w:val="0"/>
   </w:num>
   <w:num w:numId="6" w16cid:durableId="579993679">
-    <w:abstractNumId w:val="22"/>
+    <w:abstractNumId w:val="24"/>
   </w:num>
   <w:num w:numId="7" w16cid:durableId="1408916205">
     <w:abstractNumId w:val="2"/>
   </w:num>
   <w:num w:numId="8" w16cid:durableId="1579705158">
-    <w:abstractNumId w:val="11"/>
+    <w:abstractNumId w:val="13"/>
   </w:num>
   <w:num w:numId="9" w16cid:durableId="1068918202">
+    <w:abstractNumId w:val="22"/>
+  </w:num>
+  <w:num w:numId="10" w16cid:durableId="411439090">
+    <w:abstractNumId w:val="16"/>
+  </w:num>
+  <w:num w:numId="11" w16cid:durableId="1179081178">
+    <w:abstractNumId w:val="15"/>
+  </w:num>
+  <w:num w:numId="12" w16cid:durableId="1255868168">
+    <w:abstractNumId w:val="10"/>
+  </w:num>
+  <w:num w:numId="13" w16cid:durableId="870266207">
+    <w:abstractNumId w:val="12"/>
+  </w:num>
+  <w:num w:numId="14" w16cid:durableId="173113113">
+    <w:abstractNumId w:val="21"/>
+  </w:num>
+  <w:num w:numId="15" w16cid:durableId="775371208">
+    <w:abstractNumId w:val="7"/>
+  </w:num>
+  <w:num w:numId="16" w16cid:durableId="1282303826">
+    <w:abstractNumId w:val="14"/>
+  </w:num>
+  <w:num w:numId="17" w16cid:durableId="221672194">
+    <w:abstractNumId w:val="21"/>
+  </w:num>
+  <w:num w:numId="18" w16cid:durableId="641617428">
+    <w:abstractNumId w:val="7"/>
+  </w:num>
+  <w:num w:numId="19" w16cid:durableId="1921216176">
+    <w:abstractNumId w:val="8"/>
+  </w:num>
+  <w:num w:numId="20" w16cid:durableId="940066436">
+    <w:abstractNumId w:val="5"/>
+  </w:num>
+  <w:num w:numId="21" w16cid:durableId="1203372191">
+    <w:abstractNumId w:val="18"/>
+  </w:num>
+  <w:num w:numId="22" w16cid:durableId="399522177">
+    <w:abstractNumId w:val="6"/>
+  </w:num>
+  <w:num w:numId="23" w16cid:durableId="787821742">
+    <w:abstractNumId w:val="23"/>
+  </w:num>
+  <w:num w:numId="24" w16cid:durableId="53822788">
+    <w:abstractNumId w:val="19"/>
+  </w:num>
+  <w:num w:numId="25" w16cid:durableId="1346248675">
     <w:abstractNumId w:val="20"/>
   </w:num>
-  <w:num w:numId="10" w16cid:durableId="411439090">
-    <w:abstractNumId w:val="14"/>
-  </w:num>
-  <w:num w:numId="11" w16cid:durableId="1179081178">
-    <w:abstractNumId w:val="13"/>
-  </w:num>
-  <w:num w:numId="12" w16cid:durableId="1255868168">
-    <w:abstractNumId w:val="8"/>
-  </w:num>
-  <w:num w:numId="13" w16cid:durableId="870266207">
-    <w:abstractNumId w:val="10"/>
-  </w:num>
-  <w:num w:numId="14" w16cid:durableId="173113113">
-    <w:abstractNumId w:val="19"/>
-  </w:num>
-  <w:num w:numId="15" w16cid:durableId="775371208">
-    <w:abstractNumId w:val="6"/>
-  </w:num>
-  <w:num w:numId="16" w16cid:durableId="1282303826">
-    <w:abstractNumId w:val="12"/>
-  </w:num>
-  <w:num w:numId="17" w16cid:durableId="221672194">
-    <w:abstractNumId w:val="19"/>
-  </w:num>
-  <w:num w:numId="18" w16cid:durableId="641617428">
-    <w:abstractNumId w:val="6"/>
-  </w:num>
-  <w:num w:numId="19" w16cid:durableId="1921216176">
-    <w:abstractNumId w:val="7"/>
-  </w:num>
-  <w:num w:numId="20" w16cid:durableId="940066436">
+  <w:num w:numId="26" w16cid:durableId="2082755478">
     <w:abstractNumId w:val="4"/>
   </w:num>
-  <w:num w:numId="21" w16cid:durableId="1203372191">
-    <w:abstractNumId w:val="16"/>
-  </w:num>
-  <w:num w:numId="22" w16cid:durableId="399522177">
-    <w:abstractNumId w:val="5"/>
-  </w:num>
-  <w:num w:numId="23" w16cid:durableId="787821742">
-    <w:abstractNumId w:val="21"/>
-  </w:num>
-  <w:num w:numId="24" w16cid:durableId="53822788">
-    <w:abstractNumId w:val="17"/>
-  </w:num>
-  <w:num w:numId="25" w16cid:durableId="1346248675">
-    <w:abstractNumId w:val="18"/>
+  <w:num w:numId="27" w16cid:durableId="1541168571">
+    <w:abstractNumId w:val="9"/>
   </w:num>
 </w:numbering>
 </file>
@@ -12487,7 +13270,7 @@
   <w:style w:type="paragraph" w:default="1" w:styleId="Normal">
     <w:name w:val="Normal"/>
     <w:qFormat/>
-    <w:rsid w:val="009C149F"/>
+    <w:rsid w:val="004E60C9"/>
     <w:rPr>
       <w:lang w:val="en-US"/>
     </w:rPr>

</xml_diff>